<commit_message>
working on new mobile version: ionic+angular
</commit_message>
<xml_diff>
--- a/docs/bazzar-потребности-идеи.docx
+++ b/docs/bazzar-потребности-идеи.docx
@@ -12,8 +12,6 @@
           <w:szCs w:val="28"/>
         </w:rPr>
       </w:pPr>
-      <w:bookmarkStart w:id="0" w:name="_GoBack"/>
-      <w:bookmarkEnd w:id="0"/>
       <w:r>
         <w:rPr>
           <w:sz w:val="28"/>
@@ -37,17 +35,228 @@
           <w:sz w:val="28"/>
           <w:szCs w:val="28"/>
         </w:rPr>
-        <w:t xml:space="preserve">Удовлетворение примитивных потребностей – основа основ. По мере удовлетворения одних потребностей, возникают другие более высокие в пирамиде </w:t>
-      </w:r>
-      <w:proofErr w:type="spellStart"/>
-      <w:r>
-        <w:rPr>
-          <w:sz w:val="28"/>
-          <w:szCs w:val="28"/>
-        </w:rPr>
-        <w:t>Маслоу</w:t>
-      </w:r>
-      <w:proofErr w:type="spellEnd"/>
+        <w:t>Удовлетворение примитивных потребностей – основа основ. По мере удовлетворения одних потребностей, возникают другие более высокие в пирамиде Маслоу.</w:t>
+      </w:r>
+    </w:p>
+    <w:p>
+      <w:pPr>
+        <w:spacing w:after="120"/>
+        <w:ind w:firstLine="709"/>
+        <w:jc w:val="both"/>
+        <w:rPr>
+          <w:sz w:val="28"/>
+          <w:szCs w:val="28"/>
+        </w:rPr>
+      </w:pPr>
+    </w:p>
+    <w:p>
+      <w:pPr>
+        <w:spacing w:after="120"/>
+        <w:ind w:firstLine="709"/>
+        <w:jc w:val="both"/>
+        <w:rPr>
+          <w:sz w:val="28"/>
+          <w:szCs w:val="28"/>
+        </w:rPr>
+      </w:pPr>
+      <w:r>
+        <w:rPr>
+          <w:sz w:val="28"/>
+          <w:szCs w:val="28"/>
+        </w:rPr>
+        <w:t xml:space="preserve">Важно учесть возрастную структуру. Каждый тип потребителей имеет свои собственные потребности. </w:t>
+      </w:r>
+      <w:r>
+        <w:rPr>
+          <w:sz w:val="28"/>
+          <w:szCs w:val="28"/>
+        </w:rPr>
+        <w:t>Например,</w:t>
+      </w:r>
+      <w:r>
+        <w:rPr>
+          <w:sz w:val="28"/>
+          <w:szCs w:val="28"/>
+        </w:rPr>
+        <w:t xml:space="preserve"> для молодежи это потребность в </w:t>
+      </w:r>
+      <w:r>
+        <w:rPr>
+          <w:sz w:val="28"/>
+          <w:szCs w:val="28"/>
+        </w:rPr>
+        <w:t xml:space="preserve">может быть в онлайн </w:t>
+      </w:r>
+      <w:r>
+        <w:rPr>
+          <w:sz w:val="28"/>
+          <w:szCs w:val="28"/>
+        </w:rPr>
+        <w:t>о</w:t>
+      </w:r>
+      <w:r>
+        <w:rPr>
+          <w:sz w:val="28"/>
+          <w:szCs w:val="28"/>
+        </w:rPr>
+        <w:t>б</w:t>
+      </w:r>
+      <w:r>
+        <w:rPr>
+          <w:sz w:val="28"/>
+          <w:szCs w:val="28"/>
+        </w:rPr>
+        <w:t>щении</w:t>
+      </w:r>
+      <w:r>
+        <w:rPr>
+          <w:sz w:val="28"/>
+          <w:szCs w:val="28"/>
+        </w:rPr>
+        <w:t>, для людей по</w:t>
+      </w:r>
+      <w:r>
+        <w:rPr>
+          <w:sz w:val="28"/>
+          <w:szCs w:val="28"/>
+        </w:rPr>
+        <w:t>старше – совместное времяпровождение, личные беседы.</w:t>
+      </w:r>
+    </w:p>
+    <w:p>
+      <w:pPr>
+        <w:spacing w:after="120"/>
+        <w:ind w:firstLine="709"/>
+        <w:jc w:val="both"/>
+        <w:rPr>
+          <w:sz w:val="28"/>
+          <w:szCs w:val="28"/>
+        </w:rPr>
+      </w:pPr>
+    </w:p>
+    <w:p>
+      <w:pPr>
+        <w:spacing w:after="120"/>
+        <w:ind w:firstLine="709"/>
+        <w:jc w:val="both"/>
+        <w:rPr>
+          <w:sz w:val="28"/>
+          <w:szCs w:val="28"/>
+        </w:rPr>
+      </w:pPr>
+      <w:r>
+        <w:rPr>
+          <w:sz w:val="28"/>
+          <w:szCs w:val="28"/>
+        </w:rPr>
+        <w:t>Социальные взаимодействия:</w:t>
+      </w:r>
+    </w:p>
+    <w:p>
+      <w:pPr>
+        <w:spacing w:after="120"/>
+        <w:ind w:firstLine="709"/>
+        <w:jc w:val="both"/>
+        <w:rPr>
+          <w:sz w:val="28"/>
+          <w:szCs w:val="28"/>
+        </w:rPr>
+      </w:pPr>
+      <w:r>
+        <w:rPr>
+          <w:sz w:val="28"/>
+          <w:szCs w:val="28"/>
+        </w:rPr>
+        <w:t>- экономические;</w:t>
+      </w:r>
+    </w:p>
+    <w:p>
+      <w:pPr>
+        <w:spacing w:after="120"/>
+        <w:ind w:firstLine="709"/>
+        <w:jc w:val="both"/>
+        <w:rPr>
+          <w:sz w:val="28"/>
+          <w:szCs w:val="28"/>
+        </w:rPr>
+      </w:pPr>
+      <w:r>
+        <w:rPr>
+          <w:sz w:val="28"/>
+          <w:szCs w:val="28"/>
+        </w:rPr>
+        <w:t>- профессиональные;</w:t>
+      </w:r>
+    </w:p>
+    <w:p>
+      <w:pPr>
+        <w:spacing w:after="120"/>
+        <w:ind w:firstLine="709"/>
+        <w:jc w:val="both"/>
+        <w:rPr>
+          <w:sz w:val="28"/>
+          <w:szCs w:val="28"/>
+        </w:rPr>
+      </w:pPr>
+      <w:r>
+        <w:rPr>
+          <w:sz w:val="28"/>
+          <w:szCs w:val="28"/>
+        </w:rPr>
+        <w:t>демографические (включает контакты между представителями разных полов, культур и возрастов);</w:t>
+      </w:r>
+    </w:p>
+    <w:p>
+      <w:pPr>
+        <w:spacing w:after="120"/>
+        <w:ind w:firstLine="709"/>
+        <w:jc w:val="both"/>
+        <w:rPr>
+          <w:sz w:val="28"/>
+          <w:szCs w:val="28"/>
+        </w:rPr>
+      </w:pPr>
+    </w:p>
+    <w:p>
+      <w:pPr>
+        <w:spacing w:after="120"/>
+        <w:ind w:firstLine="709"/>
+        <w:jc w:val="both"/>
+        <w:rPr>
+          <w:sz w:val="28"/>
+          <w:szCs w:val="28"/>
+        </w:rPr>
+      </w:pPr>
+      <w:r>
+        <w:rPr>
+          <w:sz w:val="28"/>
+          <w:szCs w:val="28"/>
+        </w:rPr>
+        <w:t xml:space="preserve">Основная цель – сделать наш продукт </w:t>
+      </w:r>
+      <w:r>
+        <w:rPr>
+          <w:b/>
+          <w:sz w:val="28"/>
+          <w:szCs w:val="28"/>
+        </w:rPr>
+        <w:t xml:space="preserve">необходимым. </w:t>
+      </w:r>
+      <w:r>
+        <w:rPr>
+          <w:sz w:val="28"/>
+          <w:szCs w:val="28"/>
+        </w:rPr>
+        <w:t xml:space="preserve">Чего не хватает людям, а мы можем дать? Необходимо найти причину пользоваться продуктом. Нецелесообразно делать «обычное» приложение, которых 1000+ на рынке. Нужно найти </w:t>
+      </w:r>
+      <w:r>
+        <w:rPr>
+          <w:b/>
+          <w:sz w:val="28"/>
+          <w:szCs w:val="28"/>
+        </w:rPr>
+        <w:t>изюминку</w:t>
+      </w:r>
       <w:r>
         <w:rPr>
           <w:sz w:val="28"/>
@@ -70,189 +279,148 @@
     <w:p>
       <w:pPr>
         <w:spacing w:after="120"/>
-        <w:ind w:firstLine="709"/>
-        <w:jc w:val="both"/>
-        <w:rPr>
-          <w:sz w:val="28"/>
-          <w:szCs w:val="28"/>
-        </w:rPr>
-      </w:pPr>
-      <w:r>
-        <w:rPr>
-          <w:sz w:val="28"/>
-          <w:szCs w:val="28"/>
-        </w:rPr>
-        <w:t xml:space="preserve">Важно учесть возрастную структуру. Каждый тип потребителей имеет свои собственные потребности. Например: для молодежи это потребность в </w:t>
-      </w:r>
-      <w:r>
-        <w:rPr>
-          <w:sz w:val="28"/>
-          <w:szCs w:val="28"/>
-        </w:rPr>
-        <w:t xml:space="preserve">может быть в онлайн </w:t>
-      </w:r>
-      <w:r>
-        <w:rPr>
-          <w:sz w:val="28"/>
-          <w:szCs w:val="28"/>
-        </w:rPr>
-        <w:t>о</w:t>
-      </w:r>
-      <w:r>
-        <w:rPr>
-          <w:sz w:val="28"/>
-          <w:szCs w:val="28"/>
-        </w:rPr>
-        <w:t>б</w:t>
-      </w:r>
-      <w:r>
-        <w:rPr>
-          <w:sz w:val="28"/>
-          <w:szCs w:val="28"/>
-        </w:rPr>
-        <w:t>щении</w:t>
-      </w:r>
-      <w:r>
-        <w:rPr>
-          <w:sz w:val="28"/>
-          <w:szCs w:val="28"/>
-        </w:rPr>
-        <w:t>, для людей по старше – совместное времяпровождение, личные беседы.</w:t>
-      </w:r>
-    </w:p>
-    <w:p>
-      <w:pPr>
-        <w:spacing w:after="120"/>
-        <w:ind w:firstLine="709"/>
-        <w:jc w:val="both"/>
-        <w:rPr>
-          <w:sz w:val="28"/>
-          <w:szCs w:val="28"/>
-        </w:rPr>
-      </w:pPr>
-    </w:p>
-    <w:p>
-      <w:pPr>
-        <w:spacing w:after="120"/>
-        <w:ind w:firstLine="709"/>
-        <w:jc w:val="both"/>
-        <w:rPr>
-          <w:sz w:val="28"/>
-          <w:szCs w:val="28"/>
-        </w:rPr>
-      </w:pPr>
-      <w:r>
-        <w:rPr>
-          <w:sz w:val="28"/>
-          <w:szCs w:val="28"/>
-        </w:rPr>
-        <w:t>Социальные взаимодействия:</w:t>
-      </w:r>
-    </w:p>
-    <w:p>
-      <w:pPr>
-        <w:spacing w:after="120"/>
-        <w:ind w:firstLine="709"/>
-        <w:jc w:val="both"/>
-        <w:rPr>
-          <w:sz w:val="28"/>
-          <w:szCs w:val="28"/>
-        </w:rPr>
-      </w:pPr>
-      <w:r>
-        <w:rPr>
-          <w:sz w:val="28"/>
-          <w:szCs w:val="28"/>
-        </w:rPr>
-        <w:t>- экономические;</w:t>
-      </w:r>
-    </w:p>
-    <w:p>
-      <w:pPr>
-        <w:spacing w:after="120"/>
-        <w:ind w:firstLine="709"/>
-        <w:jc w:val="both"/>
-        <w:rPr>
-          <w:sz w:val="28"/>
-          <w:szCs w:val="28"/>
-        </w:rPr>
-      </w:pPr>
-      <w:r>
-        <w:rPr>
-          <w:sz w:val="28"/>
-          <w:szCs w:val="28"/>
-        </w:rPr>
-        <w:t>- профессиональные;</w:t>
-      </w:r>
-    </w:p>
-    <w:p>
-      <w:pPr>
-        <w:spacing w:after="120"/>
-        <w:ind w:firstLine="709"/>
-        <w:jc w:val="both"/>
-        <w:rPr>
-          <w:sz w:val="28"/>
-          <w:szCs w:val="28"/>
-        </w:rPr>
-      </w:pPr>
-      <w:r>
-        <w:rPr>
-          <w:sz w:val="28"/>
-          <w:szCs w:val="28"/>
-        </w:rPr>
-        <w:t>демографические (включает контакты между представителями разных полов, культур и возрастов);</w:t>
-      </w:r>
-    </w:p>
-    <w:p>
-      <w:pPr>
-        <w:spacing w:after="120"/>
-        <w:ind w:firstLine="709"/>
-        <w:jc w:val="both"/>
-        <w:rPr>
-          <w:sz w:val="28"/>
-          <w:szCs w:val="28"/>
-        </w:rPr>
-      </w:pPr>
-    </w:p>
-    <w:p>
-      <w:pPr>
-        <w:spacing w:after="120"/>
-        <w:ind w:firstLine="709"/>
-        <w:jc w:val="both"/>
-        <w:rPr>
-          <w:sz w:val="28"/>
-          <w:szCs w:val="28"/>
-        </w:rPr>
-      </w:pPr>
-      <w:r>
-        <w:rPr>
-          <w:sz w:val="28"/>
-          <w:szCs w:val="28"/>
-        </w:rPr>
-        <w:t xml:space="preserve">Основная цель – сделать наш продукт </w:t>
-      </w:r>
-      <w:r>
-        <w:rPr>
-          <w:b/>
-          <w:sz w:val="28"/>
-          <w:szCs w:val="28"/>
-        </w:rPr>
-        <w:t xml:space="preserve">необходимым. </w:t>
-      </w:r>
-      <w:r>
-        <w:rPr>
-          <w:sz w:val="28"/>
-          <w:szCs w:val="28"/>
-        </w:rPr>
-        <w:t xml:space="preserve">Чего не хватает людям, а мы можем дать? Необходимо найти причину пользоваться продуктом. Нецелесообразно делать «обычное» приложение, которых 1000+ на рынке. Нужно найти </w:t>
-      </w:r>
-      <w:r>
-        <w:rPr>
-          <w:b/>
-          <w:sz w:val="28"/>
-          <w:szCs w:val="28"/>
-        </w:rPr>
-        <w:t>изюминку</w:t>
+        <w:jc w:val="both"/>
+        <w:rPr>
+          <w:sz w:val="28"/>
+          <w:szCs w:val="28"/>
+        </w:rPr>
+      </w:pPr>
+      <w:r>
+        <w:rPr>
+          <w:sz w:val="28"/>
+          <w:szCs w:val="28"/>
+        </w:rPr>
+        <w:t>Не всем легко найти подходящего человека для совместного времяпровождения, так сказать людей близких по духу</w:t>
+      </w:r>
+      <w:r>
+        <w:rPr>
+          <w:sz w:val="28"/>
+          <w:szCs w:val="28"/>
+        </w:rPr>
+        <w:t>. Реальная встреча может помочь определить и закрепить подходящие отношения</w:t>
+      </w:r>
+      <w:r>
+        <w:rPr>
+          <w:sz w:val="28"/>
+          <w:szCs w:val="28"/>
+        </w:rPr>
+        <w:t xml:space="preserve">. </w:t>
+      </w:r>
+      <w:r>
+        <w:rPr>
+          <w:sz w:val="28"/>
+          <w:szCs w:val="28"/>
+        </w:rPr>
+        <w:t>Возможные направления взаимодействия при встрече:</w:t>
+      </w:r>
+    </w:p>
+    <w:p>
+      <w:pPr>
+        <w:pStyle w:val="ListParagraph"/>
+        <w:numPr>
+          <w:ilvl w:val="0"/>
+          <w:numId w:val="2"/>
+        </w:numPr>
+        <w:spacing w:after="120"/>
+        <w:jc w:val="both"/>
+        <w:rPr>
+          <w:sz w:val="28"/>
+          <w:szCs w:val="28"/>
+        </w:rPr>
+      </w:pPr>
+      <w:r>
+        <w:rPr>
+          <w:sz w:val="28"/>
+          <w:szCs w:val="28"/>
+        </w:rPr>
+        <w:t xml:space="preserve">Обмен идеями (любыми представлениями, сведениями, убеждениями). </w:t>
+      </w:r>
+    </w:p>
+    <w:p>
+      <w:pPr>
+        <w:pStyle w:val="ListParagraph"/>
+        <w:numPr>
+          <w:ilvl w:val="0"/>
+          <w:numId w:val="2"/>
+        </w:numPr>
+        <w:spacing w:after="120"/>
+        <w:jc w:val="both"/>
+        <w:rPr>
+          <w:sz w:val="28"/>
+          <w:szCs w:val="28"/>
+        </w:rPr>
+      </w:pPr>
+      <w:r>
+        <w:rPr>
+          <w:sz w:val="28"/>
+          <w:szCs w:val="28"/>
+        </w:rPr>
+        <w:t xml:space="preserve">Обмен волевыми импульсами при которых люди согласуют свои действия. К этому может относится совместное участие в спорте, прогулках, отдыхе. </w:t>
+      </w:r>
+    </w:p>
+    <w:p>
+      <w:pPr>
+        <w:pStyle w:val="ListParagraph"/>
+        <w:numPr>
+          <w:ilvl w:val="0"/>
+          <w:numId w:val="2"/>
+        </w:numPr>
+        <w:spacing w:after="120"/>
+        <w:jc w:val="both"/>
+        <w:rPr>
+          <w:sz w:val="28"/>
+          <w:szCs w:val="28"/>
+        </w:rPr>
+      </w:pPr>
+      <w:r>
+        <w:rPr>
+          <w:sz w:val="28"/>
+          <w:szCs w:val="28"/>
+        </w:rPr>
+        <w:t xml:space="preserve">Возможность </w:t>
+      </w:r>
+      <w:r>
+        <w:rPr>
+          <w:sz w:val="28"/>
+          <w:szCs w:val="28"/>
+        </w:rPr>
+        <w:t>получать знания здесь и сейчас.</w:t>
+      </w:r>
+    </w:p>
+    <w:p>
+      <w:pPr>
+        <w:pStyle w:val="ListParagraph"/>
+        <w:numPr>
+          <w:ilvl w:val="0"/>
+          <w:numId w:val="2"/>
+        </w:numPr>
+        <w:spacing w:after="120"/>
+        <w:jc w:val="both"/>
+        <w:rPr>
+          <w:sz w:val="28"/>
+          <w:szCs w:val="28"/>
+        </w:rPr>
+      </w:pPr>
+      <w:r>
+        <w:rPr>
+          <w:sz w:val="28"/>
+          <w:szCs w:val="28"/>
+        </w:rPr>
+        <w:t xml:space="preserve">Любое другое </w:t>
+      </w:r>
+      <w:r>
+        <w:rPr>
+          <w:sz w:val="28"/>
+          <w:szCs w:val="28"/>
+        </w:rPr>
+        <w:t>мгновенное взаимодействие пользователей</w:t>
+      </w:r>
+      <w:r>
+        <w:rPr>
+          <w:sz w:val="28"/>
+          <w:szCs w:val="28"/>
+        </w:rPr>
+        <w:t xml:space="preserve"> в реальности</w:t>
       </w:r>
       <w:r>
         <w:rPr>
@@ -285,64 +453,6 @@
       </w:pPr>
       <w:r>
         <w:rPr>
-          <w:sz w:val="28"/>
-          <w:szCs w:val="28"/>
-        </w:rPr>
-        <w:t>Обмен идеями (любыми представлениями, сведениями, убеждениями). Обмен волевыми импульсами при которых люди согласуют свои действия. К этому может относится совместное участие в спорте, прогулках, отдыхе. Не всем легко найти подходящего человека для совместного времяпровождения, так сказать людей близких по духу.</w:t>
-      </w:r>
-    </w:p>
-    <w:p>
-      <w:pPr>
-        <w:spacing w:after="120"/>
-        <w:ind w:firstLine="709"/>
-        <w:jc w:val="both"/>
-        <w:rPr>
-          <w:sz w:val="28"/>
-          <w:szCs w:val="28"/>
-        </w:rPr>
-      </w:pPr>
-    </w:p>
-    <w:p>
-      <w:pPr>
-        <w:spacing w:after="120"/>
-        <w:ind w:firstLine="709"/>
-        <w:jc w:val="both"/>
-        <w:rPr>
-          <w:sz w:val="28"/>
-          <w:szCs w:val="28"/>
-        </w:rPr>
-      </w:pPr>
-      <w:r>
-        <w:rPr>
-          <w:sz w:val="28"/>
-          <w:szCs w:val="28"/>
-        </w:rPr>
-        <w:t>Возможность получать знания здесь и сейчас, мгновенное взаимодействие пользователей.</w:t>
-      </w:r>
-    </w:p>
-    <w:p>
-      <w:pPr>
-        <w:spacing w:after="120"/>
-        <w:ind w:firstLine="709"/>
-        <w:jc w:val="both"/>
-        <w:rPr>
-          <w:sz w:val="28"/>
-          <w:szCs w:val="28"/>
-        </w:rPr>
-      </w:pPr>
-    </w:p>
-    <w:p>
-      <w:pPr>
-        <w:spacing w:after="120"/>
-        <w:ind w:firstLine="709"/>
-        <w:jc w:val="both"/>
-        <w:rPr>
-          <w:sz w:val="28"/>
-          <w:szCs w:val="28"/>
-        </w:rPr>
-      </w:pPr>
-      <w:r>
-        <w:rPr>
           <w:color w:val="FF0000"/>
           <w:sz w:val="28"/>
           <w:szCs w:val="28"/>
@@ -415,6 +525,7 @@
           <w:sz w:val="28"/>
           <w:szCs w:val="28"/>
         </w:rPr>
+        <w:lastRenderedPageBreak/>
         <w:t>- как давно зарегистрирован в сервисе;</w:t>
       </w:r>
     </w:p>
@@ -435,7 +546,6 @@
           <w:sz w:val="28"/>
           <w:szCs w:val="28"/>
         </w:rPr>
-        <w:lastRenderedPageBreak/>
         <w:t>- Сколько было успешных сделок (При закрытии поста или совершения действия, другое контактное лицо с кем эта сделка проводилась, ставит свою отметку по бальной шкале, с описанием совершенного действия.)</w:t>
       </w:r>
     </w:p>
@@ -747,7 +857,7 @@
           <w:sz w:val="28"/>
           <w:szCs w:val="28"/>
         </w:rPr>
-        <w:t xml:space="preserve">) в виде социальной сети, где люди смогли бы общаться и совершать вместе полезные действия. В самом начале эта компания, тогда называлась по другому, была нацелена чтобы объединить людей для организации мероприятий, написания коллективных петиций или совершения пожертвований. Спустя какое-то время цель компании изменилась, скорее не смогли воплотить и довести до кондиции эти идеи. Чтобы там ни было, новая компания переквалифицировалась в сайт коллективных покупок. Опять же смысл в том, чтобы делать какие-то вещи коллективно. Принцип был такой. С помощью сайта пользователи получали скидки, которые становились активными если набиралось достаточное кол-во участников. На мой взгляд это минус, так как никому не хочется быть зависимым от кого-то. Так же проблема была в том, что на сайте </w:t>
+        <w:t xml:space="preserve">) в виде социальной сети, где люди смогли бы общаться и совершать вместе полезные действия. В самом начале эта компания, тогда называлась по другому, была нацелена чтобы объединить людей для организации мероприятий, написания коллективных петиций или совершения пожертвований. Спустя какое-то время цель компании изменилась, скорее не смогли воплотить и довести до кондиции эти идеи. Чтобы там ни было, новая компания переквалифицировалась в сайт коллективных покупок. Опять же смысл в том, чтобы делать какие-то вещи коллективно. Принцип был такой. С помощью сайта пользователи получали скидки, которые становились активными если набиралось достаточное кол-во участников. На мой взгляд это минус, так как никому не </w:t>
       </w:r>
       <w:r>
         <w:rPr>
@@ -757,7 +867,7 @@
           <w:szCs w:val="28"/>
         </w:rPr>
         <w:lastRenderedPageBreak/>
-        <w:t>устанавливались сроки действия акций, с одной стороны психологическое давление на покупателя за счет срока действия, с другой стороны опять же неудобство. Я просмотрел много отзывов руководителей компаний, которые говорили, что от сотрудничества в купонном деле пользы было мало. Чаще выручка росла, но прибыль снижалась. Я так же провел исследования по ценам. На практике они завышены</w:t>
+        <w:t>хочется быть зависимым от кого-то. Так же проблема была в том, что на сайте устанавливались сроки действия акций, с одной стороны психологическое давление на покупателя за счет срока действия, с другой стороны опять же неудобство. Я просмотрел много отзывов руководителей компаний, которые говорили, что от сотрудничества в купонном деле пользы было мало. Чаще выручка росла, но прибыль снижалась. Я так же провел исследования по ценам. На практике они завышены</w:t>
       </w:r>
       <w:r>
         <w:rPr>
@@ -774,7 +884,6 @@
           <w:color w:val="353535"/>
           <w:sz w:val="28"/>
           <w:szCs w:val="28"/>
-          <w:lang w:val="en-US"/>
         </w:rPr>
         <w:t>$</w:t>
       </w:r>
@@ -803,23 +912,57 @@
           <w:sz w:val="28"/>
           <w:szCs w:val="28"/>
         </w:rPr>
-        <w:t xml:space="preserve">Еще момент. В 1квартале 2014 года, компания </w:t>
-      </w:r>
-      <w:proofErr w:type="spellStart"/>
-      <w:r>
-        <w:rPr>
-          <w:sz w:val="28"/>
-          <w:szCs w:val="28"/>
-        </w:rPr>
-        <w:t>Групон</w:t>
-      </w:r>
-      <w:proofErr w:type="spellEnd"/>
-      <w:r>
-        <w:rPr>
-          <w:sz w:val="28"/>
-          <w:szCs w:val="28"/>
-        </w:rPr>
-        <w:t xml:space="preserve"> зарегистрировала убыток в 38млн.</w:t>
+        <w:t>Еще момент. В 1квартале 2014 года, компания Групон зарегистрировала убыток в 38млн.</w:t>
+      </w:r>
+      <w:r>
+        <w:rPr>
+          <w:sz w:val="28"/>
+          <w:szCs w:val="28"/>
+        </w:rPr>
+        <w:t>$</w:t>
+      </w:r>
+      <w:r>
+        <w:rPr>
+          <w:sz w:val="28"/>
+          <w:szCs w:val="28"/>
+        </w:rPr>
+        <w:t xml:space="preserve">, что в 10 раз больше чем в 2013. Это не есть хорошо. </w:t>
+      </w:r>
+    </w:p>
+    <w:p>
+      <w:pPr>
+        <w:spacing w:after="120"/>
+        <w:ind w:firstLine="709"/>
+        <w:jc w:val="both"/>
+        <w:rPr>
+          <w:sz w:val="28"/>
+          <w:szCs w:val="28"/>
+        </w:rPr>
+      </w:pPr>
+      <w:r>
+        <w:rPr>
+          <w:sz w:val="28"/>
+          <w:szCs w:val="28"/>
+        </w:rPr>
+        <w:t>Сегодня также существуют тысячи форков этого вида бизнеса и все они почти один в один похожи на групон. Некоторые тупо берут информацию с их сайта и транслируют у себя.</w:t>
+      </w:r>
+    </w:p>
+    <w:p>
+      <w:pPr>
+        <w:spacing w:after="120"/>
+        <w:ind w:firstLine="709"/>
+        <w:jc w:val="both"/>
+        <w:rPr>
+          <w:sz w:val="28"/>
+          <w:szCs w:val="28"/>
+        </w:rPr>
+      </w:pPr>
+      <w:r>
+        <w:rPr>
+          <w:sz w:val="28"/>
+          <w:szCs w:val="28"/>
+        </w:rPr>
+        <w:t xml:space="preserve">Ближайший конкурент и один из крупнейших магазинов коллективных скидок </w:t>
       </w:r>
       <w:r>
         <w:rPr>
@@ -827,89 +970,6 @@
           <w:szCs w:val="28"/>
           <w:lang w:val="en-US"/>
         </w:rPr>
-        <w:t>$</w:t>
-      </w:r>
-      <w:r>
-        <w:rPr>
-          <w:sz w:val="28"/>
-          <w:szCs w:val="28"/>
-        </w:rPr>
-        <w:t xml:space="preserve">, что в 10 раз больше чем в 2013. Это не есть хорошо. </w:t>
-      </w:r>
-    </w:p>
-    <w:p>
-      <w:pPr>
-        <w:spacing w:after="120"/>
-        <w:ind w:firstLine="709"/>
-        <w:jc w:val="both"/>
-        <w:rPr>
-          <w:sz w:val="28"/>
-          <w:szCs w:val="28"/>
-        </w:rPr>
-      </w:pPr>
-      <w:r>
-        <w:rPr>
-          <w:sz w:val="28"/>
-          <w:szCs w:val="28"/>
-        </w:rPr>
-        <w:t xml:space="preserve">Сегодня также существуют тысячи </w:t>
-      </w:r>
-      <w:proofErr w:type="spellStart"/>
-      <w:r>
-        <w:rPr>
-          <w:sz w:val="28"/>
-          <w:szCs w:val="28"/>
-        </w:rPr>
-        <w:t>форков</w:t>
-      </w:r>
-      <w:proofErr w:type="spellEnd"/>
-      <w:r>
-        <w:rPr>
-          <w:sz w:val="28"/>
-          <w:szCs w:val="28"/>
-        </w:rPr>
-        <w:t xml:space="preserve"> этого вида бизнеса и все они почти один в один похожи на </w:t>
-      </w:r>
-      <w:proofErr w:type="spellStart"/>
-      <w:r>
-        <w:rPr>
-          <w:sz w:val="28"/>
-          <w:szCs w:val="28"/>
-        </w:rPr>
-        <w:t>групон</w:t>
-      </w:r>
-      <w:proofErr w:type="spellEnd"/>
-      <w:r>
-        <w:rPr>
-          <w:sz w:val="28"/>
-          <w:szCs w:val="28"/>
-        </w:rPr>
-        <w:t>. Некоторые тупо берут информацию с их сайта и транслируют у себя.</w:t>
-      </w:r>
-    </w:p>
-    <w:p>
-      <w:pPr>
-        <w:spacing w:after="120"/>
-        <w:ind w:firstLine="709"/>
-        <w:jc w:val="both"/>
-        <w:rPr>
-          <w:sz w:val="28"/>
-          <w:szCs w:val="28"/>
-        </w:rPr>
-      </w:pPr>
-      <w:r>
-        <w:rPr>
-          <w:sz w:val="28"/>
-          <w:szCs w:val="28"/>
-        </w:rPr>
-        <w:t xml:space="preserve">Ближайший конкурент и один из крупнейших магазинов коллективных скидок </w:t>
-      </w:r>
-      <w:r>
-        <w:rPr>
-          <w:sz w:val="28"/>
-          <w:szCs w:val="28"/>
-          <w:lang w:val="en-US"/>
-        </w:rPr>
         <w:t>LivingSocial</w:t>
       </w:r>
       <w:r>
@@ -960,23 +1020,7 @@
           <w:sz w:val="28"/>
           <w:szCs w:val="28"/>
         </w:rPr>
-        <w:t xml:space="preserve">Что касается конкурентов, то они либо копируют функционал </w:t>
-      </w:r>
-      <w:proofErr w:type="spellStart"/>
-      <w:r>
-        <w:rPr>
-          <w:sz w:val="28"/>
-          <w:szCs w:val="28"/>
-        </w:rPr>
-        <w:t>групона</w:t>
-      </w:r>
-      <w:proofErr w:type="spellEnd"/>
-      <w:r>
-        <w:rPr>
-          <w:sz w:val="28"/>
-          <w:szCs w:val="28"/>
-        </w:rPr>
-        <w:t>, либо настолько ничтожны, что смысла обращать на них внимание не вижу.</w:t>
+        <w:t>Что касается конкурентов, то они либо копируют функционал групона, либо настолько ничтожны, что смысла обращать на них внимание не вижу.</w:t>
       </w:r>
     </w:p>
     <w:p>
@@ -1054,23 +1098,7 @@
           <w:sz w:val="28"/>
           <w:szCs w:val="28"/>
         </w:rPr>
-        <w:t xml:space="preserve">Есть ли программа, которая показывает что находится во круг тебя? Я говорю о базе, которую могут создавать сами пользователи. Не все места имеются в оф. Источниках. Это близко к тому, что мы делаем сейчас и что задумывал Ашот. Я просмотрел некоторых конкурентов и них десятки </w:t>
-      </w:r>
-      <w:proofErr w:type="spellStart"/>
-      <w:r>
-        <w:rPr>
-          <w:sz w:val="28"/>
-          <w:szCs w:val="28"/>
-        </w:rPr>
-        <w:t>тыч</w:t>
-      </w:r>
-      <w:proofErr w:type="spellEnd"/>
-      <w:r>
-        <w:rPr>
-          <w:sz w:val="28"/>
-          <w:szCs w:val="28"/>
-        </w:rPr>
-        <w:t xml:space="preserve">. Клиентов, но реализация очень слабая. Жалобы на глюки, на фильтры, что не работают от удаления от объекта, что было бы логичным если меняется моя локация. </w:t>
+        <w:t xml:space="preserve">Есть ли программа, которая показывает что находится во круг тебя? Я говорю о базе, которую могут создавать сами пользователи. Не все места имеются в оф. Источниках. Это близко к тому, что мы делаем сейчас и что задумывал Ашот. Я просмотрел некоторых конкурентов и них десятки тыч. Клиентов, но реализация очень слабая. Жалобы на глюки, на фильтры, что не работают от удаления от объекта, что было бы логичным если меняется моя локация. </w:t>
       </w:r>
       <w:r>
         <w:rPr>
@@ -1079,17 +1107,8 @@
         </w:rPr>
         <w:t>ЭТО одна из необходимостей.</w:t>
       </w:r>
-    </w:p>
-    <w:p>
-      <w:pPr>
-        <w:spacing w:after="120"/>
-        <w:ind w:firstLine="709"/>
-        <w:jc w:val="both"/>
-        <w:rPr>
-          <w:sz w:val="28"/>
-          <w:szCs w:val="28"/>
-        </w:rPr>
-      </w:pPr>
+      <w:bookmarkStart w:id="0" w:name="_GoBack"/>
+      <w:bookmarkEnd w:id="0"/>
     </w:p>
     <w:sectPr>
       <w:pgSz w:w="11900" w:h="16840"/>
@@ -1099,6 +1118,243 @@
     </w:sectPr>
   </w:body>
 </w:document>
+</file>
+
+<file path=word/numbering.xml><?xml version="1.0" encoding="utf-8"?>
+<w:numbering xmlns:wpc="http://schemas.microsoft.com/office/word/2010/wordprocessingCanvas" xmlns:mc="http://schemas.openxmlformats.org/markup-compatibility/2006" xmlns:o="urn:schemas-microsoft-com:office:office" xmlns:r="http://schemas.openxmlformats.org/officeDocument/2006/relationships" xmlns:m="http://schemas.openxmlformats.org/officeDocument/2006/math" xmlns:v="urn:schemas-microsoft-com:vml" xmlns:wp14="http://schemas.microsoft.com/office/word/2010/wordprocessingDrawing" xmlns:wp="http://schemas.openxmlformats.org/drawingml/2006/wordprocessingDrawing" xmlns:w10="urn:schemas-microsoft-com:office:word" xmlns:w="http://schemas.openxmlformats.org/wordprocessingml/2006/main" xmlns:w14="http://schemas.microsoft.com/office/word/2010/wordml" xmlns:w15="http://schemas.microsoft.com/office/word/2012/wordml" xmlns:wpg="http://schemas.microsoft.com/office/word/2010/wordprocessingGroup" xmlns:wpi="http://schemas.microsoft.com/office/word/2010/wordprocessingInk" xmlns:wne="http://schemas.microsoft.com/office/word/2006/wordml" xmlns:wps="http://schemas.microsoft.com/office/word/2010/wordprocessingShape" mc:Ignorable="w14 w15 wp14">
+  <w:abstractNum w:abstractNumId="0" w15:restartNumberingAfterBreak="0">
+    <w:nsid w:val="25667900"/>
+    <w:multiLevelType w:val="hybridMultilevel"/>
+    <w:tmpl w:val="B15EFCE6"/>
+    <w:lvl w:ilvl="0" w:tplc="04090001">
+      <w:start w:val="1"/>
+      <w:numFmt w:val="bullet"/>
+      <w:lvlText w:val=""/>
+      <w:lvlJc w:val="left"/>
+      <w:pPr>
+        <w:ind w:left="1429" w:hanging="360"/>
+      </w:pPr>
+      <w:rPr>
+        <w:rFonts w:ascii="Symbol" w:hAnsi="Symbol" w:hint="default"/>
+      </w:rPr>
+    </w:lvl>
+    <w:lvl w:ilvl="1" w:tplc="04090003" w:tentative="1">
+      <w:start w:val="1"/>
+      <w:numFmt w:val="bullet"/>
+      <w:lvlText w:val="o"/>
+      <w:lvlJc w:val="left"/>
+      <w:pPr>
+        <w:ind w:left="2149" w:hanging="360"/>
+      </w:pPr>
+      <w:rPr>
+        <w:rFonts w:ascii="Courier New" w:hAnsi="Courier New" w:cs="Courier New" w:hint="default"/>
+      </w:rPr>
+    </w:lvl>
+    <w:lvl w:ilvl="2" w:tplc="04090005" w:tentative="1">
+      <w:start w:val="1"/>
+      <w:numFmt w:val="bullet"/>
+      <w:lvlText w:val=""/>
+      <w:lvlJc w:val="left"/>
+      <w:pPr>
+        <w:ind w:left="2869" w:hanging="360"/>
+      </w:pPr>
+      <w:rPr>
+        <w:rFonts w:ascii="Wingdings" w:hAnsi="Wingdings" w:hint="default"/>
+      </w:rPr>
+    </w:lvl>
+    <w:lvl w:ilvl="3" w:tplc="04090001" w:tentative="1">
+      <w:start w:val="1"/>
+      <w:numFmt w:val="bullet"/>
+      <w:lvlText w:val=""/>
+      <w:lvlJc w:val="left"/>
+      <w:pPr>
+        <w:ind w:left="3589" w:hanging="360"/>
+      </w:pPr>
+      <w:rPr>
+        <w:rFonts w:ascii="Symbol" w:hAnsi="Symbol" w:hint="default"/>
+      </w:rPr>
+    </w:lvl>
+    <w:lvl w:ilvl="4" w:tplc="04090003" w:tentative="1">
+      <w:start w:val="1"/>
+      <w:numFmt w:val="bullet"/>
+      <w:lvlText w:val="o"/>
+      <w:lvlJc w:val="left"/>
+      <w:pPr>
+        <w:ind w:left="4309" w:hanging="360"/>
+      </w:pPr>
+      <w:rPr>
+        <w:rFonts w:ascii="Courier New" w:hAnsi="Courier New" w:cs="Courier New" w:hint="default"/>
+      </w:rPr>
+    </w:lvl>
+    <w:lvl w:ilvl="5" w:tplc="04090005" w:tentative="1">
+      <w:start w:val="1"/>
+      <w:numFmt w:val="bullet"/>
+      <w:lvlText w:val=""/>
+      <w:lvlJc w:val="left"/>
+      <w:pPr>
+        <w:ind w:left="5029" w:hanging="360"/>
+      </w:pPr>
+      <w:rPr>
+        <w:rFonts w:ascii="Wingdings" w:hAnsi="Wingdings" w:hint="default"/>
+      </w:rPr>
+    </w:lvl>
+    <w:lvl w:ilvl="6" w:tplc="04090001" w:tentative="1">
+      <w:start w:val="1"/>
+      <w:numFmt w:val="bullet"/>
+      <w:lvlText w:val=""/>
+      <w:lvlJc w:val="left"/>
+      <w:pPr>
+        <w:ind w:left="5749" w:hanging="360"/>
+      </w:pPr>
+      <w:rPr>
+        <w:rFonts w:ascii="Symbol" w:hAnsi="Symbol" w:hint="default"/>
+      </w:rPr>
+    </w:lvl>
+    <w:lvl w:ilvl="7" w:tplc="04090003" w:tentative="1">
+      <w:start w:val="1"/>
+      <w:numFmt w:val="bullet"/>
+      <w:lvlText w:val="o"/>
+      <w:lvlJc w:val="left"/>
+      <w:pPr>
+        <w:ind w:left="6469" w:hanging="360"/>
+      </w:pPr>
+      <w:rPr>
+        <w:rFonts w:ascii="Courier New" w:hAnsi="Courier New" w:cs="Courier New" w:hint="default"/>
+      </w:rPr>
+    </w:lvl>
+    <w:lvl w:ilvl="8" w:tplc="04090005" w:tentative="1">
+      <w:start w:val="1"/>
+      <w:numFmt w:val="bullet"/>
+      <w:lvlText w:val=""/>
+      <w:lvlJc w:val="left"/>
+      <w:pPr>
+        <w:ind w:left="7189" w:hanging="360"/>
+      </w:pPr>
+      <w:rPr>
+        <w:rFonts w:ascii="Wingdings" w:hAnsi="Wingdings" w:hint="default"/>
+      </w:rPr>
+    </w:lvl>
+  </w:abstractNum>
+  <w:abstractNum w:abstractNumId="1" w15:restartNumberingAfterBreak="0">
+    <w:nsid w:val="55EF76E1"/>
+    <w:multiLevelType w:val="hybridMultilevel"/>
+    <w:tmpl w:val="4A368678"/>
+    <w:lvl w:ilvl="0" w:tplc="04090001">
+      <w:start w:val="1"/>
+      <w:numFmt w:val="bullet"/>
+      <w:lvlText w:val=""/>
+      <w:lvlJc w:val="left"/>
+      <w:pPr>
+        <w:ind w:left="720" w:hanging="360"/>
+      </w:pPr>
+      <w:rPr>
+        <w:rFonts w:ascii="Symbol" w:hAnsi="Symbol" w:hint="default"/>
+      </w:rPr>
+    </w:lvl>
+    <w:lvl w:ilvl="1" w:tplc="04090003" w:tentative="1">
+      <w:start w:val="1"/>
+      <w:numFmt w:val="bullet"/>
+      <w:lvlText w:val="o"/>
+      <w:lvlJc w:val="left"/>
+      <w:pPr>
+        <w:ind w:left="1440" w:hanging="360"/>
+      </w:pPr>
+      <w:rPr>
+        <w:rFonts w:ascii="Courier New" w:hAnsi="Courier New" w:cs="Courier New" w:hint="default"/>
+      </w:rPr>
+    </w:lvl>
+    <w:lvl w:ilvl="2" w:tplc="04090005" w:tentative="1">
+      <w:start w:val="1"/>
+      <w:numFmt w:val="bullet"/>
+      <w:lvlText w:val=""/>
+      <w:lvlJc w:val="left"/>
+      <w:pPr>
+        <w:ind w:left="2160" w:hanging="360"/>
+      </w:pPr>
+      <w:rPr>
+        <w:rFonts w:ascii="Wingdings" w:hAnsi="Wingdings" w:hint="default"/>
+      </w:rPr>
+    </w:lvl>
+    <w:lvl w:ilvl="3" w:tplc="04090001" w:tentative="1">
+      <w:start w:val="1"/>
+      <w:numFmt w:val="bullet"/>
+      <w:lvlText w:val=""/>
+      <w:lvlJc w:val="left"/>
+      <w:pPr>
+        <w:ind w:left="2880" w:hanging="360"/>
+      </w:pPr>
+      <w:rPr>
+        <w:rFonts w:ascii="Symbol" w:hAnsi="Symbol" w:hint="default"/>
+      </w:rPr>
+    </w:lvl>
+    <w:lvl w:ilvl="4" w:tplc="04090003" w:tentative="1">
+      <w:start w:val="1"/>
+      <w:numFmt w:val="bullet"/>
+      <w:lvlText w:val="o"/>
+      <w:lvlJc w:val="left"/>
+      <w:pPr>
+        <w:ind w:left="3600" w:hanging="360"/>
+      </w:pPr>
+      <w:rPr>
+        <w:rFonts w:ascii="Courier New" w:hAnsi="Courier New" w:cs="Courier New" w:hint="default"/>
+      </w:rPr>
+    </w:lvl>
+    <w:lvl w:ilvl="5" w:tplc="04090005" w:tentative="1">
+      <w:start w:val="1"/>
+      <w:numFmt w:val="bullet"/>
+      <w:lvlText w:val=""/>
+      <w:lvlJc w:val="left"/>
+      <w:pPr>
+        <w:ind w:left="4320" w:hanging="360"/>
+      </w:pPr>
+      <w:rPr>
+        <w:rFonts w:ascii="Wingdings" w:hAnsi="Wingdings" w:hint="default"/>
+      </w:rPr>
+    </w:lvl>
+    <w:lvl w:ilvl="6" w:tplc="04090001" w:tentative="1">
+      <w:start w:val="1"/>
+      <w:numFmt w:val="bullet"/>
+      <w:lvlText w:val=""/>
+      <w:lvlJc w:val="left"/>
+      <w:pPr>
+        <w:ind w:left="5040" w:hanging="360"/>
+      </w:pPr>
+      <w:rPr>
+        <w:rFonts w:ascii="Symbol" w:hAnsi="Symbol" w:hint="default"/>
+      </w:rPr>
+    </w:lvl>
+    <w:lvl w:ilvl="7" w:tplc="04090003" w:tentative="1">
+      <w:start w:val="1"/>
+      <w:numFmt w:val="bullet"/>
+      <w:lvlText w:val="o"/>
+      <w:lvlJc w:val="left"/>
+      <w:pPr>
+        <w:ind w:left="5760" w:hanging="360"/>
+      </w:pPr>
+      <w:rPr>
+        <w:rFonts w:ascii="Courier New" w:hAnsi="Courier New" w:cs="Courier New" w:hint="default"/>
+      </w:rPr>
+    </w:lvl>
+    <w:lvl w:ilvl="8" w:tplc="04090005" w:tentative="1">
+      <w:start w:val="1"/>
+      <w:numFmt w:val="bullet"/>
+      <w:lvlText w:val=""/>
+      <w:lvlJc w:val="left"/>
+      <w:pPr>
+        <w:ind w:left="6480" w:hanging="360"/>
+      </w:pPr>
+      <w:rPr>
+        <w:rFonts w:ascii="Wingdings" w:hAnsi="Wingdings" w:hint="default"/>
+      </w:rPr>
+    </w:lvl>
+  </w:abstractNum>
+  <w:num w:numId="1">
+    <w:abstractNumId w:val="0"/>
+  </w:num>
+  <w:num w:numId="2">
+    <w:abstractNumId w:val="1"/>
+  </w:num>
+</w:numbering>
 </file>
 
 <file path=word/styles.xml><?xml version="1.0" encoding="utf-8"?>
@@ -1518,6 +1774,17 @@
     <w:semiHidden/>
     <w:unhideWhenUsed/>
   </w:style>
+  <w:style w:type="paragraph" w:styleId="ListParagraph">
+    <w:name w:val="List Paragraph"/>
+    <w:basedOn w:val="Normal"/>
+    <w:uiPriority w:val="34"/>
+    <w:qFormat/>
+    <w:rsid w:val="00470EC1"/>
+    <w:pPr>
+      <w:ind w:left="720"/>
+      <w:contextualSpacing/>
+    </w:pPr>
+  </w:style>
 </w:styles>
 </file>
 

</xml_diff>